<commit_message>
create Procedure moderator: CATE, SUB-CATE, PRODUCT, SUPPLIER, CUSTOMER-TYPE
</commit_message>
<xml_diff>
--- a/DB/ExplainDB.docx
+++ b/DB/ExplainDB.docx
@@ -3974,7 +3974,7 @@
           <w:sz w:val="20"/>
           <w:szCs w:val="20"/>
         </w:rPr>
-        <w:t>D</w:t>
+        <w:t>Default</w:t>
       </w:r>
       <w:r>
         <w:rPr>
@@ -3983,7 +3983,41 @@
           <w:sz w:val="20"/>
           <w:szCs w:val="20"/>
         </w:rPr>
-        <w:t>efault</w:t>
+        <w:t xml:space="preserve"> 0</w:t>
+      </w:r>
+    </w:p>
+    <w:p>
+      <w:pPr>
+        <w:pStyle w:val="ListParagraph"/>
+        <w:numPr>
+          <w:ilvl w:val="0"/>
+          <w:numId w:val="3"/>
+        </w:numPr>
+        <w:rPr>
+          <w:rFonts w:ascii="Times New Roman" w:hAnsi="Times New Roman" w:cs="Times New Roman"/>
+          <w:sz w:val="24"/>
+        </w:rPr>
+      </w:pPr>
+      <w:r>
+        <w:rPr>
+          <w:rFonts w:ascii="Times New Roman" w:hAnsi="Times New Roman" w:cs="Times New Roman"/>
+          <w:sz w:val="24"/>
+        </w:rPr>
+        <w:t>Create_At:</w:t>
+      </w:r>
+      <w:r>
+        <w:rPr>
+          <w:rFonts w:ascii="Times New Roman" w:hAnsi="Times New Roman" w:cs="Times New Roman"/>
+          <w:sz w:val="24"/>
+        </w:rPr>
+        <w:t xml:space="preserve"> Thời gian đặt.</w:t>
+      </w:r>
+      <w:r>
+        <w:rPr>
+          <w:rFonts w:ascii="Times New Roman" w:hAnsi="Times New Roman" w:cs="Times New Roman"/>
+          <w:sz w:val="24"/>
+        </w:rPr>
+        <w:t xml:space="preserve"> </w:t>
       </w:r>
       <w:r>
         <w:rPr>
@@ -3992,7 +4026,7 @@
           <w:sz w:val="20"/>
           <w:szCs w:val="20"/>
         </w:rPr>
-        <w:t xml:space="preserve"> 0</w:t>
+        <w:t>default GETDATE()</w:t>
       </w:r>
     </w:p>
     <w:p>
@@ -4012,14 +4046,14 @@
           <w:rFonts w:ascii="Times New Roman" w:hAnsi="Times New Roman" w:cs="Times New Roman"/>
           <w:sz w:val="24"/>
         </w:rPr>
-        <w:t>Create_At:</w:t>
-      </w:r>
-      <w:r>
-        <w:rPr>
-          <w:rFonts w:ascii="Times New Roman" w:hAnsi="Times New Roman" w:cs="Times New Roman"/>
-          <w:sz w:val="24"/>
-        </w:rPr>
-        <w:t xml:space="preserve"> Thời gian đặt.</w:t>
+        <w:t>State: Trạ</w:t>
+      </w:r>
+      <w:r>
+        <w:rPr>
+          <w:rFonts w:ascii="Times New Roman" w:hAnsi="Times New Roman" w:cs="Times New Roman"/>
+          <w:sz w:val="24"/>
+        </w:rPr>
+        <w:t>ng thái đơn hàng:</w:t>
       </w:r>
       <w:r>
         <w:rPr>
@@ -4035,41 +4069,7 @@
           <w:sz w:val="20"/>
           <w:szCs w:val="20"/>
         </w:rPr>
-        <w:t>default GETDATE()</w:t>
-      </w:r>
-    </w:p>
-    <w:p>
-      <w:pPr>
-        <w:pStyle w:val="ListParagraph"/>
-        <w:numPr>
-          <w:ilvl w:val="0"/>
-          <w:numId w:val="3"/>
-        </w:numPr>
-        <w:rPr>
-          <w:rFonts w:ascii="Times New Roman" w:hAnsi="Times New Roman" w:cs="Times New Roman"/>
-          <w:sz w:val="24"/>
-        </w:rPr>
-      </w:pPr>
-      <w:r>
-        <w:rPr>
-          <w:rFonts w:ascii="Times New Roman" w:hAnsi="Times New Roman" w:cs="Times New Roman"/>
-          <w:sz w:val="24"/>
-        </w:rPr>
-        <w:t>State: Trạ</w:t>
-      </w:r>
-      <w:r>
-        <w:rPr>
-          <w:rFonts w:ascii="Times New Roman" w:hAnsi="Times New Roman" w:cs="Times New Roman"/>
-          <w:sz w:val="24"/>
-        </w:rPr>
-        <w:t>ng thái đơn hàng:</w:t>
-      </w:r>
-      <w:r>
-        <w:rPr>
-          <w:rFonts w:ascii="Times New Roman" w:hAnsi="Times New Roman" w:cs="Times New Roman"/>
-          <w:sz w:val="24"/>
-        </w:rPr>
-        <w:t xml:space="preserve"> </w:t>
+        <w:t>default</w:t>
       </w:r>
       <w:r>
         <w:rPr>
@@ -4078,19 +4078,8 @@
           <w:sz w:val="20"/>
           <w:szCs w:val="20"/>
         </w:rPr>
-        <w:t>default</w:t>
-      </w:r>
-      <w:r>
-        <w:rPr>
-          <w:rFonts w:ascii="Consolas" w:hAnsi="Consolas" w:cs="Consolas"/>
-          <w:color w:val="4472C4" w:themeColor="accent5"/>
-          <w:sz w:val="20"/>
-          <w:szCs w:val="20"/>
-        </w:rPr>
         <w:t xml:space="preserve"> 1</w:t>
       </w:r>
-      <w:bookmarkStart w:id="0" w:name="_GoBack"/>
-      <w:bookmarkEnd w:id="0"/>
     </w:p>
     <w:p>
       <w:pPr>
@@ -4134,25 +4123,33 @@
           <w:color w:val="5B9BD5" w:themeColor="accent1"/>
           <w:sz w:val="24"/>
         </w:rPr>
-        <w:t>1: Đã Xác Nhận Đơn.</w:t>
-      </w:r>
-    </w:p>
-    <w:p>
-      <w:pPr>
+        <w:t xml:space="preserve">1: </w:t>
+      </w:r>
+      <w:r>
         <w:rPr>
           <w:rFonts w:ascii="Times New Roman" w:hAnsi="Times New Roman" w:cs="Times New Roman"/>
           <w:color w:val="5B9BD5" w:themeColor="accent1"/>
           <w:sz w:val="24"/>
         </w:rPr>
-      </w:pPr>
-      <w:r>
+        <w:t>Chờ xử lý.</w:t>
+      </w:r>
+    </w:p>
+    <w:p>
+      <w:pPr>
         <w:rPr>
           <w:rFonts w:ascii="Times New Roman" w:hAnsi="Times New Roman" w:cs="Times New Roman"/>
           <w:color w:val="5B9BD5" w:themeColor="accent1"/>
           <w:sz w:val="24"/>
         </w:rPr>
+      </w:pPr>
+      <w:r>
+        <w:rPr>
+          <w:rFonts w:ascii="Times New Roman" w:hAnsi="Times New Roman" w:cs="Times New Roman"/>
+          <w:color w:val="5B9BD5" w:themeColor="accent1"/>
+          <w:sz w:val="24"/>
+        </w:rPr>
         <w:tab/>
-        <w:t>2: Đang xử lý</w:t>
+        <w:t>2: Chờ đóng gói</w:t>
       </w:r>
       <w:r>
         <w:rPr>
@@ -4160,39 +4157,40 @@
           <w:color w:val="5B9BD5" w:themeColor="accent1"/>
           <w:sz w:val="24"/>
         </w:rPr>
-        <w:t>.</w:t>
-      </w:r>
-      <w:r>
+        <w:t xml:space="preserve"> </w:t>
+      </w:r>
+    </w:p>
+    <w:p>
+      <w:pPr>
         <w:rPr>
           <w:rFonts w:ascii="Times New Roman" w:hAnsi="Times New Roman" w:cs="Times New Roman"/>
           <w:color w:val="5B9BD5" w:themeColor="accent1"/>
           <w:sz w:val="24"/>
         </w:rPr>
-        <w:t xml:space="preserve"> (Đang chuẩn bị hàng)</w:t>
-      </w:r>
-    </w:p>
-    <w:p>
-      <w:pPr>
+      </w:pPr>
+      <w:r>
         <w:rPr>
           <w:rFonts w:ascii="Times New Roman" w:hAnsi="Times New Roman" w:cs="Times New Roman"/>
           <w:color w:val="5B9BD5" w:themeColor="accent1"/>
           <w:sz w:val="24"/>
         </w:rPr>
-      </w:pPr>
+        <w:tab/>
+        <w:t xml:space="preserve">3: </w:t>
+      </w:r>
       <w:r>
         <w:rPr>
           <w:rFonts w:ascii="Times New Roman" w:hAnsi="Times New Roman" w:cs="Times New Roman"/>
           <w:color w:val="5B9BD5" w:themeColor="accent1"/>
           <w:sz w:val="24"/>
         </w:rPr>
-        <w:tab/>
-        <w:t>3: Đang Vận chuyển (đến bạn).</w:t>
-      </w:r>
-    </w:p>
-    <w:p>
-      <w:pPr>
-        <w:rPr>
-          <w:rFonts w:ascii="Times New Roman" w:hAnsi="Times New Roman" w:cs="Times New Roman"/>
+        <w:t>Chờ vận chuyển</w:t>
+      </w:r>
+    </w:p>
+    <w:p>
+      <w:pPr>
+        <w:rPr>
+          <w:rFonts w:ascii="Times New Roman" w:hAnsi="Times New Roman" w:cs="Times New Roman"/>
+          <w:color w:val="5B9BD5" w:themeColor="accent1"/>
           <w:sz w:val="24"/>
         </w:rPr>
       </w:pPr>
@@ -4206,6 +4204,34 @@
         <w:tab/>
         <w:t>4: Đã Giao.</w:t>
       </w:r>
+    </w:p>
+    <w:p>
+      <w:pPr>
+        <w:rPr>
+          <w:rFonts w:ascii="Times New Roman" w:hAnsi="Times New Roman" w:cs="Times New Roman"/>
+          <w:color w:val="5B9BD5" w:themeColor="accent1"/>
+          <w:sz w:val="24"/>
+        </w:rPr>
+      </w:pPr>
+      <w:r>
+        <w:rPr>
+          <w:rFonts w:ascii="Times New Roman" w:hAnsi="Times New Roman" w:cs="Times New Roman"/>
+          <w:color w:val="5B9BD5" w:themeColor="accent1"/>
+          <w:sz w:val="24"/>
+        </w:rPr>
+        <w:tab/>
+        <w:t xml:space="preserve">5: </w:t>
+      </w:r>
+      <w:r>
+        <w:rPr>
+          <w:rFonts w:ascii="Times New Roman" w:hAnsi="Times New Roman" w:cs="Times New Roman"/>
+          <w:color w:val="5B9BD5" w:themeColor="accent1"/>
+          <w:sz w:val="24"/>
+        </w:rPr>
+        <w:t>Đang Giao</w:t>
+      </w:r>
+      <w:bookmarkStart w:id="0" w:name="_GoBack"/>
+      <w:bookmarkEnd w:id="0"/>
     </w:p>
     <w:p>
       <w:pPr>
@@ -4870,6 +4896,7 @@
           <w:rFonts w:ascii="Times New Roman" w:hAnsi="Times New Roman" w:cs="Times New Roman"/>
           <w:sz w:val="24"/>
         </w:rPr>
+        <w:lastRenderedPageBreak/>
         <w:t>gender: giới tính.</w:t>
       </w:r>
       <w:r>
@@ -4940,7 +4967,6 @@
           <w:rFonts w:ascii="Times New Roman" w:hAnsi="Times New Roman" w:cs="Times New Roman"/>
           <w:sz w:val="24"/>
         </w:rPr>
-        <w:lastRenderedPageBreak/>
         <w:t>customer_Id</w:t>
       </w:r>
       <w:r>
@@ -20756,7 +20782,7 @@
 </file>
 
 <file path=customXml/itemProps1.xml><?xml version="1.0" encoding="utf-8"?>
-<ds:datastoreItem xmlns:ds="http://schemas.openxmlformats.org/officeDocument/2006/customXml" ds:itemID="{D82CBCA2-2333-4511-B93C-0E47CB599FC3}">
+<ds:datastoreItem xmlns:ds="http://schemas.openxmlformats.org/officeDocument/2006/customXml" ds:itemID="{C7A584FF-0378-4E91-AF48-474CFC8AB0F0}">
   <ds:schemaRefs>
     <ds:schemaRef ds:uri="http://schemas.openxmlformats.org/officeDocument/2006/bibliography"/>
   </ds:schemaRefs>

</xml_diff>

<commit_message>
insert column paymentStatus in Order and drop check shevName uni
</commit_message>
<xml_diff>
--- a/DB/ExplainDB.docx
+++ b/DB/ExplainDB.docx
@@ -3752,14 +3752,13 @@
       <w:r>
         <w:rPr>
           <w:rFonts w:ascii="Times New Roman" w:hAnsi="Times New Roman" w:cs="Times New Roman"/>
-          <w:noProof/>
           <w:sz w:val="24"/>
         </w:rPr>
         <w:drawing>
-          <wp:inline distT="0" distB="0" distL="0" distR="0" wp14:anchorId="386FF4AE" wp14:editId="60682063">
-            <wp:extent cx="2872989" cy="1463167"/>
-            <wp:effectExtent l="0" t="0" r="3810" b="3810"/>
-            <wp:docPr id="33" name="Picture 33"/>
+          <wp:inline distT="0" distB="0" distL="0" distR="0" wp14:anchorId="2CE08FBA" wp14:editId="39A8DC2E">
+            <wp:extent cx="4770533" cy="2324301"/>
+            <wp:effectExtent l="0" t="0" r="0" b="0"/>
+            <wp:docPr id="53" name="Picture 53"/>
             <wp:cNvGraphicFramePr>
               <a:graphicFrameLocks xmlns:a="http://schemas.openxmlformats.org/drawingml/2006/main" noChangeAspect="1"/>
             </wp:cNvGraphicFramePr>
@@ -3779,7 +3778,7 @@
                   <pic:spPr>
                     <a:xfrm>
                       <a:off x="0" y="0"/>
-                      <a:ext cx="2872989" cy="1463167"/>
+                      <a:ext cx="4770533" cy="2324301"/>
                     </a:xfrm>
                     <a:prstGeom prst="rect">
                       <a:avLst/>
@@ -4003,6 +4002,28 @@
           <w:rFonts w:ascii="Times New Roman" w:hAnsi="Times New Roman" w:cs="Times New Roman"/>
           <w:sz w:val="24"/>
         </w:rPr>
+        <w:t>paymentStatus: trạng thái thanh toán: 0 =&gt; trả khi nhận hàng; 1 =&gt; thanh toán online</w:t>
+      </w:r>
+      <w:bookmarkStart w:id="0" w:name="_GoBack"/>
+      <w:bookmarkEnd w:id="0"/>
+    </w:p>
+    <w:p>
+      <w:pPr>
+        <w:pStyle w:val="ListParagraph"/>
+        <w:numPr>
+          <w:ilvl w:val="0"/>
+          <w:numId w:val="3"/>
+        </w:numPr>
+        <w:rPr>
+          <w:rFonts w:ascii="Times New Roman" w:hAnsi="Times New Roman" w:cs="Times New Roman"/>
+          <w:sz w:val="24"/>
+        </w:rPr>
+      </w:pPr>
+      <w:r>
+        <w:rPr>
+          <w:rFonts w:ascii="Times New Roman" w:hAnsi="Times New Roman" w:cs="Times New Roman"/>
+          <w:sz w:val="24"/>
+        </w:rPr>
         <w:t>Create_At:</w:t>
       </w:r>
       <w:r>
@@ -4046,6 +4067,7 @@
           <w:rFonts w:ascii="Times New Roman" w:hAnsi="Times New Roman" w:cs="Times New Roman"/>
           <w:sz w:val="24"/>
         </w:rPr>
+        <w:lastRenderedPageBreak/>
         <w:t>State: Trạ</w:t>
       </w:r>
       <w:r>
@@ -4200,7 +4222,6 @@
           <w:color w:val="5B9BD5" w:themeColor="accent1"/>
           <w:sz w:val="24"/>
         </w:rPr>
-        <w:lastRenderedPageBreak/>
         <w:tab/>
         <w:t>4: Đã Giao.</w:t>
       </w:r>
@@ -4230,8 +4251,6 @@
         </w:rPr>
         <w:t>Đang Giao</w:t>
       </w:r>
-      <w:bookmarkStart w:id="0" w:name="_GoBack"/>
-      <w:bookmarkEnd w:id="0"/>
     </w:p>
     <w:p>
       <w:pPr>
@@ -4742,6 +4761,7 @@
           <w:noProof/>
           <w:sz w:val="32"/>
         </w:rPr>
+        <w:lastRenderedPageBreak/>
         <w:drawing>
           <wp:inline distT="0" distB="0" distL="0" distR="0" wp14:anchorId="6DD26B9B" wp14:editId="341B9216">
             <wp:extent cx="2770909" cy="1934566"/>
@@ -4896,7 +4916,6 @@
           <w:rFonts w:ascii="Times New Roman" w:hAnsi="Times New Roman" w:cs="Times New Roman"/>
           <w:sz w:val="24"/>
         </w:rPr>
-        <w:lastRenderedPageBreak/>
         <w:t>gender: giới tính.</w:t>
       </w:r>
       <w:r>
@@ -5579,6 +5598,7 @@
           <w:color w:val="FF0000"/>
           <w:sz w:val="32"/>
         </w:rPr>
+        <w:lastRenderedPageBreak/>
         <w:t xml:space="preserve">CustomerType </w:t>
       </w:r>
       <w:r>
@@ -5914,7 +5934,6 @@
           <w:noProof/>
           <w:sz w:val="32"/>
         </w:rPr>
-        <w:lastRenderedPageBreak/>
         <w:drawing>
           <wp:inline distT="0" distB="0" distL="0" distR="0" wp14:anchorId="60BFB9D2" wp14:editId="45E925B1">
             <wp:extent cx="3628724" cy="731520"/>
@@ -6378,6 +6397,7 @@
           <w:rFonts w:ascii="Times New Roman" w:hAnsi="Times New Roman" w:cs="Times New Roman"/>
           <w:sz w:val="24"/>
         </w:rPr>
+        <w:lastRenderedPageBreak/>
         <w:t xml:space="preserve">get(int PageSize = 10, int PageNumber = 1, int </w:t>
       </w:r>
       <w:r>
@@ -6720,7 +6740,6 @@
           <w:rFonts w:ascii="Times New Roman" w:hAnsi="Times New Roman" w:cs="Times New Roman"/>
           <w:sz w:val="24"/>
         </w:rPr>
-        <w:lastRenderedPageBreak/>
         <w:t>get(int CommuneID = null, int AddressID = null)</w:t>
       </w:r>
     </w:p>
@@ -7399,6 +7418,7 @@
           <w:noProof/>
           <w:sz w:val="24"/>
         </w:rPr>
+        <w:lastRenderedPageBreak/>
         <w:drawing>
           <wp:inline distT="0" distB="0" distL="0" distR="0" wp14:anchorId="03B8AA25" wp14:editId="3FEE0D3D">
             <wp:extent cx="3438144" cy="914400"/>
@@ -20782,7 +20802,7 @@
 </file>
 
 <file path=customXml/itemProps1.xml><?xml version="1.0" encoding="utf-8"?>
-<ds:datastoreItem xmlns:ds="http://schemas.openxmlformats.org/officeDocument/2006/customXml" ds:itemID="{C7A584FF-0378-4E91-AF48-474CFC8AB0F0}">
+<ds:datastoreItem xmlns:ds="http://schemas.openxmlformats.org/officeDocument/2006/customXml" ds:itemID="{2C8F9524-A0EE-4290-AC58-7C54F645705E}">
   <ds:schemaRefs>
     <ds:schemaRef ds:uri="http://schemas.openxmlformats.org/officeDocument/2006/bibliography"/>
   </ds:schemaRefs>

</xml_diff>

<commit_message>
DONE FE BE DB CUSTOMER 15-11
</commit_message>
<xml_diff>
--- a/DB/ExplainDB.docx
+++ b/DB/ExplainDB.docx
@@ -3752,6 +3752,7 @@
       <w:r>
         <w:rPr>
           <w:rFonts w:ascii="Times New Roman" w:hAnsi="Times New Roman" w:cs="Times New Roman"/>
+          <w:noProof/>
           <w:sz w:val="24"/>
         </w:rPr>
         <w:drawing>
@@ -4002,10 +4003,71 @@
           <w:rFonts w:ascii="Times New Roman" w:hAnsi="Times New Roman" w:cs="Times New Roman"/>
           <w:sz w:val="24"/>
         </w:rPr>
-        <w:t>paymentStatus: trạng thái thanh toán: 0 =&gt; trả khi nhận hàng; 1 =&gt; thanh toán online</w:t>
+        <w:t>paymentStatus: trạng thái thanh toá</w:t>
+      </w:r>
+      <w:r>
+        <w:rPr>
+          <w:rFonts w:ascii="Times New Roman" w:hAnsi="Times New Roman" w:cs="Times New Roman"/>
+          <w:sz w:val="24"/>
+        </w:rPr>
+        <w:t>n:</w:t>
+      </w:r>
+      <w:r>
+        <w:rPr>
+          <w:rFonts w:ascii="Consolas" w:hAnsi="Consolas" w:cs="Consolas"/>
+          <w:color w:val="4472C4" w:themeColor="accent5"/>
+          <w:sz w:val="20"/>
+          <w:szCs w:val="20"/>
+        </w:rPr>
+        <w:t xml:space="preserve"> 0</w:t>
+      </w:r>
+      <w:r>
+        <w:rPr>
+          <w:rFonts w:ascii="Consolas" w:hAnsi="Consolas" w:cs="Consolas"/>
+          <w:color w:val="4472C4" w:themeColor="accent5"/>
+          <w:sz w:val="20"/>
+          <w:szCs w:val="20"/>
+        </w:rPr>
+        <w:t>(false)</w:t>
+      </w:r>
+      <w:r>
+        <w:rPr>
+          <w:rFonts w:ascii="Consolas" w:hAnsi="Consolas" w:cs="Consolas"/>
+          <w:color w:val="4472C4" w:themeColor="accent5"/>
+          <w:sz w:val="20"/>
+          <w:szCs w:val="20"/>
+        </w:rPr>
+        <w:t xml:space="preserve"> =&gt; trả khi nhận hàng; 1</w:t>
+      </w:r>
+      <w:r>
+        <w:rPr>
+          <w:rFonts w:ascii="Consolas" w:hAnsi="Consolas" w:cs="Consolas"/>
+          <w:color w:val="4472C4" w:themeColor="accent5"/>
+          <w:sz w:val="20"/>
+          <w:szCs w:val="20"/>
+        </w:rPr>
+        <w:t>(true</w:t>
       </w:r>
       <w:bookmarkStart w:id="0" w:name="_GoBack"/>
       <w:bookmarkEnd w:id="0"/>
+      <w:r>
+        <w:rPr>
+          <w:rFonts w:ascii="Consolas" w:hAnsi="Consolas" w:cs="Consolas"/>
+          <w:color w:val="4472C4" w:themeColor="accent5"/>
+          <w:sz w:val="20"/>
+          <w:szCs w:val="20"/>
+        </w:rPr>
+        <w:t>)</w:t>
+      </w:r>
+      <w:r>
+        <w:rPr>
+          <w:rFonts w:ascii="Consolas" w:hAnsi="Consolas" w:cs="Consolas"/>
+          <w:color w:val="4472C4" w:themeColor="accent5"/>
+          <w:sz w:val="20"/>
+          <w:szCs w:val="20"/>
+        </w:rPr>
+        <w:t xml:space="preserve"> =&gt; thanh toán online</w:t>
+      </w:r>
     </w:p>
     <w:p>
       <w:pPr>
@@ -20802,7 +20864,7 @@
 </file>
 
 <file path=customXml/itemProps1.xml><?xml version="1.0" encoding="utf-8"?>
-<ds:datastoreItem xmlns:ds="http://schemas.openxmlformats.org/officeDocument/2006/customXml" ds:itemID="{2C8F9524-A0EE-4290-AC58-7C54F645705E}">
+<ds:datastoreItem xmlns:ds="http://schemas.openxmlformats.org/officeDocument/2006/customXml" ds:itemID="{C0EFC490-7E99-48B0-91B7-C0502F2DFB7C}">
   <ds:schemaRefs>
     <ds:schemaRef ds:uri="http://schemas.openxmlformats.org/officeDocument/2006/bibliography"/>
   </ds:schemaRefs>

</xml_diff>

<commit_message>
04-12-2024 15:44:00 => HÍU
</commit_message>
<xml_diff>
--- a/DB/ExplainDB.docx
+++ b/DB/ExplainDB.docx
@@ -578,8 +578,6 @@
         </w:rPr>
         <w:t>sửa</w:t>
       </w:r>
-      <w:bookmarkStart w:id="0" w:name="_GoBack"/>
-      <w:bookmarkEnd w:id="0"/>
     </w:p>
     <w:p>
       <w:pPr>
@@ -14118,6 +14116,27 @@
         </w:rPr>
         <w:lastRenderedPageBreak/>
         <w:t>TRIGGER</w:t>
+      </w:r>
+    </w:p>
+    <w:p>
+      <w:pPr>
+        <w:jc w:val="center"/>
+      </w:pPr>
+      <w:r>
+        <w:t>ràng buộc toàn vẹn tham chiếu</w:t>
+      </w:r>
+    </w:p>
+    <w:p>
+      <w:pPr>
+        <w:jc w:val="center"/>
+        <w:rPr>
+          <w:rFonts w:ascii="Times New Roman" w:hAnsi="Times New Roman" w:cs="Times New Roman"/>
+          <w:b/>
+          <w:sz w:val="32"/>
+        </w:rPr>
+      </w:pPr>
+      <w:r>
+        <w:t>ràng buộc toàn vẹn thực tế</w:t>
       </w:r>
     </w:p>
     <w:p>
@@ -14749,15 +14768,38 @@
         <w:rPr>
           <w:rFonts w:ascii="Times New Roman" w:hAnsi="Times New Roman" w:cs="Times New Roman"/>
         </w:rPr>
-        <w:t>Với mọi Ô (Cells) Số lượng, Mã sản phẩm sẽ bằng Số lượng, Mã sản phẩm trong Chi tiết phiếu nhập kho nếu Cells đó chưa có sản phẩm.</w:t>
-      </w:r>
-    </w:p>
-    <w:p>
-      <w:pPr>
-        <w:rPr>
-          <w:rFonts w:ascii="Times New Roman" w:hAnsi="Times New Roman" w:cs="Times New Roman"/>
-        </w:rPr>
-      </w:pPr>
+        <w:t>Với mọ</w:t>
+      </w:r>
+      <w:r>
+        <w:rPr>
+          <w:rFonts w:ascii="Times New Roman" w:hAnsi="Times New Roman" w:cs="Times New Roman"/>
+        </w:rPr>
+        <w:t>i ô</w:t>
+      </w:r>
+      <w:r>
+        <w:rPr>
+          <w:rFonts w:ascii="Times New Roman" w:hAnsi="Times New Roman" w:cs="Times New Roman"/>
+        </w:rPr>
+        <w:t>(Cells)</w:t>
+      </w:r>
+      <w:r>
+        <w:rPr>
+          <w:rFonts w:ascii="Times New Roman" w:hAnsi="Times New Roman" w:cs="Times New Roman"/>
+        </w:rPr>
+        <w:t xml:space="preserve"> thì</w:t>
+      </w:r>
+      <w:r>
+        <w:rPr>
+          <w:rFonts w:ascii="Times New Roman" w:hAnsi="Times New Roman" w:cs="Times New Roman"/>
+        </w:rPr>
+        <w:t xml:space="preserve"> Số lượng, Mã sản phẩm sẽ bằng Số lượng, Mã sản phẩm trong Chi tiết phiếu nhập kho nếu Cells đó chưa có sản phẩm.</w:t>
+      </w:r>
+      <w:r>
+        <w:rPr>
+          <w:rFonts w:ascii="Times New Roman" w:hAnsi="Times New Roman" w:cs="Times New Roman"/>
+        </w:rPr>
+        <w:t xml:space="preserve"> </w:t>
+      </w:r>
       <w:r>
         <w:rPr>
           <w:rFonts w:ascii="Times New Roman" w:hAnsi="Times New Roman" w:cs="Times New Roman"/>
@@ -16128,6 +16170,7 @@
           <w:sz w:val="24"/>
         </w:rPr>
       </w:pPr>
+      <w:bookmarkStart w:id="0" w:name="_GoBack"/>
       <w:r>
         <w:rPr>
           <w:rFonts w:ascii="Times New Roman" w:hAnsi="Times New Roman" w:cs="Times New Roman"/>
@@ -16171,6 +16214,7 @@
           </wp:inline>
         </w:drawing>
       </w:r>
+      <w:bookmarkEnd w:id="0"/>
     </w:p>
     <w:p>
       <w:pPr>
@@ -20839,7 +20883,7 @@
 </file>
 
 <file path=customXml/itemProps1.xml><?xml version="1.0" encoding="utf-8"?>
-<ds:datastoreItem xmlns:ds="http://schemas.openxmlformats.org/officeDocument/2006/customXml" ds:itemID="{A69A7493-2ED9-4105-9A32-70DBAA8BA76B}">
+<ds:datastoreItem xmlns:ds="http://schemas.openxmlformats.org/officeDocument/2006/customXml" ds:itemID="{58E09506-86A6-4796-BA42-A6B2CB1CB785}">
   <ds:schemaRefs>
     <ds:schemaRef ds:uri="http://schemas.openxmlformats.org/officeDocument/2006/bibliography"/>
   </ds:schemaRefs>

</xml_diff>

<commit_message>
07/12/2024 05:09:2024 => HÍU
</commit_message>
<xml_diff>
--- a/DB/ExplainDB.docx
+++ b/DB/ExplainDB.docx
@@ -142,7 +142,31 @@
           <w:sz w:val="24"/>
           <w:szCs w:val="24"/>
         </w:rPr>
-        <w:t>WarehouseReceiptID: Mã Phiếu nhập kho</w:t>
+        <w:t>WarehouseReceiptID</w:t>
+      </w:r>
+      <w:r>
+        <w:rPr>
+          <w:rFonts w:ascii="Times New Roman" w:hAnsi="Times New Roman" w:cs="Times New Roman"/>
+          <w:sz w:val="24"/>
+          <w:szCs w:val="24"/>
+        </w:rPr>
+        <w:t>(</w:t>
+      </w:r>
+      <w:r>
+        <w:rPr>
+          <w:rFonts w:ascii="Times New Roman" w:hAnsi="Times New Roman" w:cs="Times New Roman"/>
+          <w:sz w:val="24"/>
+          <w:szCs w:val="24"/>
+        </w:rPr>
+        <w:t>Mã Phiếu nhập kho</w:t>
+      </w:r>
+      <w:r>
+        <w:rPr>
+          <w:rFonts w:ascii="Times New Roman" w:hAnsi="Times New Roman" w:cs="Times New Roman"/>
+          <w:sz w:val="24"/>
+          <w:szCs w:val="24"/>
+        </w:rPr>
+        <w:t>) interger - Khóa chính</w:t>
       </w:r>
     </w:p>
     <w:p>
@@ -165,6 +189,22 @@
           <w:szCs w:val="24"/>
         </w:rPr>
         <w:t>CellID: Nhập vào Ô của kệ nào của Kho nào?</w:t>
+      </w:r>
+      <w:r>
+        <w:rPr>
+          <w:rFonts w:ascii="Times New Roman" w:hAnsi="Times New Roman" w:cs="Times New Roman"/>
+          <w:sz w:val="24"/>
+          <w:szCs w:val="24"/>
+        </w:rPr>
+        <w:t xml:space="preserve"> </w:t>
+      </w:r>
+      <w:r>
+        <w:rPr>
+          <w:rFonts w:ascii="Times New Roman" w:hAnsi="Times New Roman" w:cs="Times New Roman"/>
+          <w:sz w:val="24"/>
+          <w:szCs w:val="24"/>
+        </w:rPr>
+        <w:t>- Khóa chính</w:t>
       </w:r>
     </w:p>
     <w:p>
@@ -4242,6 +4282,8 @@
         </w:rPr>
         <w:t>Chờ vận chuyển</w:t>
       </w:r>
+      <w:bookmarkStart w:id="0" w:name="_GoBack"/>
+      <w:bookmarkEnd w:id="0"/>
     </w:p>
     <w:p>
       <w:pPr>
@@ -16170,7 +16212,6 @@
           <w:sz w:val="24"/>
         </w:rPr>
       </w:pPr>
-      <w:bookmarkStart w:id="0" w:name="_GoBack"/>
       <w:r>
         <w:rPr>
           <w:rFonts w:ascii="Times New Roman" w:hAnsi="Times New Roman" w:cs="Times New Roman"/>
@@ -16214,7 +16255,6 @@
           </wp:inline>
         </w:drawing>
       </w:r>
-      <w:bookmarkEnd w:id="0"/>
     </w:p>
     <w:p>
       <w:pPr>
@@ -20883,7 +20923,7 @@
 </file>
 
 <file path=customXml/itemProps1.xml><?xml version="1.0" encoding="utf-8"?>
-<ds:datastoreItem xmlns:ds="http://schemas.openxmlformats.org/officeDocument/2006/customXml" ds:itemID="{58E09506-86A6-4796-BA42-A6B2CB1CB785}">
+<ds:datastoreItem xmlns:ds="http://schemas.openxmlformats.org/officeDocument/2006/customXml" ds:itemID="{BB9AA8D1-429C-46B0-80C9-9A7ACF2A9D8E}">
   <ds:schemaRefs>
     <ds:schemaRef ds:uri="http://schemas.openxmlformats.org/officeDocument/2006/bibliography"/>
   </ds:schemaRefs>

</xml_diff>